<commit_message>
added comment to article
</commit_message>
<xml_diff>
--- a/papers/LsdSlamVsOrb2MediumBlogPost.docx
+++ b/papers/LsdSlamVsOrb2MediumBlogPost.docx
@@ -12,265 +12,6 @@
           <w:szCs w:val="24"/>
         </w:rPr>
       </w:pPr>
-      <w:r>
-        <w:rPr>
-          <w:rFonts w:ascii="&amp;quot" w:eastAsia="Times New Roman" w:hAnsi="&amp;quot" w:cs="Times New Roman"/>
-          <w:sz w:val="24"/>
-          <w:szCs w:val="24"/>
-        </w:rPr>
-        <w:fldChar w:fldCharType="begin"/>
-      </w:r>
-      <w:r>
-        <w:rPr>
-          <w:rFonts w:ascii="&amp;quot" w:eastAsia="Times New Roman" w:hAnsi="&amp;quot" w:cs="Times New Roman"/>
-          <w:sz w:val="24"/>
-          <w:szCs w:val="24"/>
-        </w:rPr>
-        <w:instrText xml:space="preserve"> HYPERLINK "https://medium.com/upgrade?source=upgrade_membership---nav_full" </w:instrText>
-      </w:r>
-      <w:r>
-        <w:rPr>
-          <w:rFonts w:ascii="&amp;quot" w:eastAsia="Times New Roman" w:hAnsi="&amp;quot" w:cs="Times New Roman"/>
-          <w:sz w:val="24"/>
-          <w:szCs w:val="24"/>
-        </w:rPr>
-        <w:fldChar w:fldCharType="separate"/>
-      </w:r>
-      <w:r>
-        <w:rPr>
-          <w:rFonts w:ascii="&amp;quot" w:eastAsia="Times New Roman" w:hAnsi="&amp;quot" w:cs="Times New Roman"/>
-          <w:color w:val="0000FF"/>
-          <w:sz w:val="24"/>
-          <w:szCs w:val="24"/>
-          <w:u w:val="single"/>
-        </w:rPr>
-        <w:t>Become a member</w:t>
-      </w:r>
-      <w:r>
-        <w:rPr>
-          <w:rFonts w:ascii="&amp;quot" w:eastAsia="Times New Roman" w:hAnsi="&amp;quot" w:cs="Times New Roman"/>
-          <w:sz w:val="24"/>
-          <w:szCs w:val="24"/>
-        </w:rPr>
-        <w:fldChar w:fldCharType="end"/>
-      </w:r>
-    </w:p>
-    <w:p>
-      <w:pPr>
-        <w:spacing w:after="0" w:line="240" w:lineRule="auto"/>
-        <w:rPr>
-          <w:rFonts w:ascii="&amp;quot" w:eastAsia="Times New Roman" w:hAnsi="&amp;quot" w:cs="Times New Roman"/>
-          <w:sz w:val="24"/>
-          <w:szCs w:val="24"/>
-        </w:rPr>
-      </w:pPr>
-      <w:hyperlink r:id="rId5" w:history="1">
-        <w:r>
-          <w:rPr>
-            <w:rFonts w:ascii="&amp;quot" w:eastAsia="Times New Roman" w:hAnsi="&amp;quot" w:cs="Times New Roman"/>
-            <w:color w:val="03A87C"/>
-            <w:sz w:val="24"/>
-            <w:szCs w:val="24"/>
-            <w:u w:val="single"/>
-            <w:bdr w:val="none" w:sz="0" w:space="0" w:color="auto" w:frame="1"/>
-          </w:rPr>
-          <w:t xml:space="preserve">Sign </w:t>
-        </w:r>
-        <w:proofErr w:type="spellStart"/>
-        <w:r>
-          <w:rPr>
-            <w:rFonts w:ascii="&amp;quot" w:eastAsia="Times New Roman" w:hAnsi="&amp;quot" w:cs="Times New Roman"/>
-            <w:color w:val="03A87C"/>
-            <w:sz w:val="24"/>
-            <w:szCs w:val="24"/>
-            <w:u w:val="single"/>
-            <w:bdr w:val="none" w:sz="0" w:space="0" w:color="auto" w:frame="1"/>
-          </w:rPr>
-          <w:t>in</w:t>
-        </w:r>
-      </w:hyperlink>
-      <w:hyperlink r:id="rId6" w:history="1">
-        <w:r>
-          <w:rPr>
-            <w:rFonts w:ascii="&amp;quot" w:eastAsia="Times New Roman" w:hAnsi="&amp;quot" w:cs="Times New Roman"/>
-            <w:color w:val="03A87C"/>
-            <w:sz w:val="24"/>
-            <w:szCs w:val="24"/>
-            <w:u w:val="single"/>
-            <w:bdr w:val="single" w:sz="6" w:space="0" w:color="03A87C" w:frame="1"/>
-          </w:rPr>
-          <w:t>Get</w:t>
-        </w:r>
-        <w:proofErr w:type="spellEnd"/>
-        <w:r>
-          <w:rPr>
-            <w:rFonts w:ascii="&amp;quot" w:eastAsia="Times New Roman" w:hAnsi="&amp;quot" w:cs="Times New Roman"/>
-            <w:color w:val="03A87C"/>
-            <w:sz w:val="24"/>
-            <w:szCs w:val="24"/>
-            <w:u w:val="single"/>
-            <w:bdr w:val="single" w:sz="6" w:space="0" w:color="03A87C" w:frame="1"/>
-          </w:rPr>
-          <w:t xml:space="preserve"> started</w:t>
-        </w:r>
-      </w:hyperlink>
-    </w:p>
-    <w:p>
-      <w:pPr>
-        <w:shd w:val="clear" w:color="auto" w:fill="FFFFFF"/>
-        <w:spacing w:after="0" w:line="240" w:lineRule="auto"/>
-        <w:jc w:val="center"/>
-        <w:rPr>
-          <w:rFonts w:ascii="&amp;quot" w:eastAsia="Times New Roman" w:hAnsi="&amp;quot" w:cs="Times New Roman"/>
-          <w:sz w:val="24"/>
-          <w:szCs w:val="24"/>
-        </w:rPr>
-      </w:pPr>
-      <w:hyperlink r:id="rId7" w:history="1">
-        <w:r>
-          <w:rPr>
-            <w:rFonts w:ascii="&amp;quot" w:eastAsia="Times New Roman" w:hAnsi="&amp;quot" w:cs="Times New Roman"/>
-            <w:sz w:val="24"/>
-            <w:szCs w:val="24"/>
-            <w:bdr w:val="none" w:sz="0" w:space="0" w:color="auto" w:frame="1"/>
-          </w:rPr>
-          <w:t>Homepage</w:t>
-        </w:r>
-      </w:hyperlink>
-    </w:p>
-    <w:p>
-      <w:pPr>
-        <w:shd w:val="clear" w:color="auto" w:fill="FFFFFF"/>
-        <w:spacing w:after="0" w:line="300" w:lineRule="atLeast"/>
-        <w:rPr>
-          <w:rFonts w:ascii="&amp;quot" w:eastAsia="Times New Roman" w:hAnsi="&amp;quot" w:cs="Times New Roman"/>
-          <w:sz w:val="26"/>
-          <w:szCs w:val="26"/>
-        </w:rPr>
-      </w:pPr>
-      <w:r>
-        <w:rPr>
-          <w:rFonts w:ascii="&amp;quot" w:eastAsia="Times New Roman" w:hAnsi="&amp;quot" w:cs="Times New Roman"/>
-          <w:noProof/>
-          <w:color w:val="0000FF"/>
-          <w:sz w:val="26"/>
-          <w:szCs w:val="26"/>
-        </w:rPr>
-        <w:drawing>
-          <wp:inline distT="0" distB="0" distL="0" distR="0" wp14:anchorId="3202452B" wp14:editId="658C5A7F">
-            <wp:extent cx="762000" cy="762000"/>
-            <wp:effectExtent l="0" t="0" r="0" b="0"/>
-            <wp:docPr id="9" name="Picture 9" descr="Go to the profile of Jeroen Zijlmans">
-              <a:hlinkClick xmlns:a="http://schemas.openxmlformats.org/drawingml/2006/main" r:id="rId8"/>
-            </wp:docPr>
-            <wp:cNvGraphicFramePr>
-              <a:graphicFrameLocks xmlns:a="http://schemas.openxmlformats.org/drawingml/2006/main" noChangeAspect="1"/>
-            </wp:cNvGraphicFramePr>
-            <a:graphic xmlns:a="http://schemas.openxmlformats.org/drawingml/2006/main">
-              <a:graphicData uri="http://schemas.openxmlformats.org/drawingml/2006/picture">
-                <pic:pic xmlns:pic="http://schemas.openxmlformats.org/drawingml/2006/picture">
-                  <pic:nvPicPr>
-                    <pic:cNvPr id="0" name="Picture 1" descr="Go to the profile of Jeroen Zijlmans">
-                      <a:hlinkClick r:id="rId8"/>
-                    </pic:cNvPr>
-                    <pic:cNvPicPr>
-                      <a:picLocks noChangeAspect="1" noChangeArrowheads="1"/>
-                    </pic:cNvPicPr>
-                  </pic:nvPicPr>
-                  <pic:blipFill>
-                    <a:blip r:embed="rId9">
-                      <a:extLst>
-                        <a:ext uri="{28A0092B-C50C-407E-A947-70E740481C1C}">
-                          <a14:useLocalDpi xmlns:a14="http://schemas.microsoft.com/office/drawing/2010/main" val="0"/>
-                        </a:ext>
-                      </a:extLst>
-                    </a:blip>
-                    <a:srcRect/>
-                    <a:stretch>
-                      <a:fillRect/>
-                    </a:stretch>
-                  </pic:blipFill>
-                  <pic:spPr bwMode="auto">
-                    <a:xfrm>
-                      <a:off x="0" y="0"/>
-                      <a:ext cx="762000" cy="762000"/>
-                    </a:xfrm>
-                    <a:prstGeom prst="rect">
-                      <a:avLst/>
-                    </a:prstGeom>
-                    <a:noFill/>
-                    <a:ln>
-                      <a:noFill/>
-                    </a:ln>
-                  </pic:spPr>
-                </pic:pic>
-              </a:graphicData>
-            </a:graphic>
-          </wp:inline>
-        </w:drawing>
-      </w:r>
-    </w:p>
-    <w:p>
-      <w:pPr>
-        <w:shd w:val="clear" w:color="auto" w:fill="FFFFFF"/>
-        <w:spacing w:after="0" w:line="255" w:lineRule="atLeast"/>
-        <w:rPr>
-          <w:rFonts w:ascii="&amp;quot" w:eastAsia="Times New Roman" w:hAnsi="&amp;quot" w:cs="Times New Roman"/>
-          <w:sz w:val="26"/>
-          <w:szCs w:val="26"/>
-        </w:rPr>
-      </w:pPr>
-      <w:hyperlink r:id="rId10" w:history="1">
-        <w:r>
-          <w:rPr>
-            <w:rFonts w:ascii="&amp;quot" w:eastAsia="Times New Roman" w:hAnsi="&amp;quot" w:cs="Times New Roman"/>
-            <w:color w:val="0000FF"/>
-            <w:sz w:val="24"/>
-            <w:szCs w:val="24"/>
-            <w:u w:val="single"/>
-          </w:rPr>
-          <w:t xml:space="preserve">Jeroen </w:t>
-        </w:r>
-        <w:proofErr w:type="spellStart"/>
-        <w:r>
-          <w:rPr>
-            <w:rFonts w:ascii="&amp;quot" w:eastAsia="Times New Roman" w:hAnsi="&amp;quot" w:cs="Times New Roman"/>
-            <w:color w:val="0000FF"/>
-            <w:sz w:val="24"/>
-            <w:szCs w:val="24"/>
-            <w:u w:val="single"/>
-          </w:rPr>
-          <w:t>Zijlmans</w:t>
-        </w:r>
-      </w:hyperlink>
-      <w:r>
-        <w:rPr>
-          <w:rFonts w:ascii="&amp;quot" w:eastAsia="Times New Roman" w:hAnsi="&amp;quot" w:cs="Times New Roman"/>
-          <w:sz w:val="26"/>
-          <w:szCs w:val="26"/>
-        </w:rPr>
-        <w:t>Follow</w:t>
-      </w:r>
-      <w:proofErr w:type="spellEnd"/>
-    </w:p>
-    <w:p>
-      <w:pPr>
-        <w:shd w:val="clear" w:color="auto" w:fill="FFFFFF"/>
-        <w:spacing w:after="0" w:line="300" w:lineRule="atLeast"/>
-        <w:rPr>
-          <w:rFonts w:ascii="&amp;quot" w:eastAsia="Times New Roman" w:hAnsi="&amp;quot" w:cs="Times New Roman"/>
-          <w:sz w:val="24"/>
-          <w:szCs w:val="24"/>
-        </w:rPr>
-      </w:pPr>
-      <w:r>
-        <w:rPr>
-          <w:rFonts w:ascii="&amp;quot" w:eastAsia="Times New Roman" w:hAnsi="&amp;quot" w:cs="Times New Roman"/>
-          <w:sz w:val="24"/>
-          <w:szCs w:val="24"/>
-        </w:rPr>
-        <w:t>Aug 23, 2017</w:t>
-      </w:r>
     </w:p>
     <w:p>
       <w:pPr>
@@ -425,16 +166,7 @@
           <w:sz w:val="32"/>
           <w:szCs w:val="32"/>
         </w:rPr>
-        <w:t xml:space="preserve">Slam algorithms are algorithms that simultaneously tracks the movement of the camera (usually mounted onto a robot/car/etc.) </w:t>
-      </w:r>
-      <w:r>
-        <w:rPr>
-          <w:rFonts w:ascii="Georgia" w:eastAsia="Times New Roman" w:hAnsi="Georgia" w:cs="Times New Roman"/>
-          <w:sz w:val="32"/>
-          <w:szCs w:val="32"/>
-        </w:rPr>
-        <w:lastRenderedPageBreak/>
-        <w:t>and create a point cloud map of the surroundings that they passed. They create a map of the surroundings and localize them self within this map.</w:t>
+        <w:t>Slam algorithms are algorithms that simultaneously tracks the movement of the camera (usually mounted onto a robot/car/etc.) and create a point cloud map of the surroundings that they passed. They create a map of the surroundings and localize them self within this map.</w:t>
       </w:r>
     </w:p>
     <w:p>
@@ -453,6 +185,7 @@
           <w:sz w:val="32"/>
           <w:szCs w:val="32"/>
         </w:rPr>
+        <w:lastRenderedPageBreak/>
         <w:t xml:space="preserve">Monocular slam has </w:t>
       </w:r>
       <w:proofErr w:type="spellStart"/>
@@ -587,6 +320,30 @@
           <w:szCs w:val="32"/>
         </w:rPr>
       </w:pPr>
+      <w:commentRangeStart w:id="0"/>
+      <w:r>
+        <w:rPr>
+          <w:rFonts w:ascii="Georgia" w:eastAsia="Times New Roman" w:hAnsi="Georgia" w:cs="Times New Roman"/>
+          <w:sz w:val="32"/>
+          <w:szCs w:val="32"/>
+        </w:rPr>
+        <w:t>Direct</w:t>
+      </w:r>
+      <w:commentRangeEnd w:id="0"/>
+      <w:r>
+        <w:rPr>
+          <w:rStyle w:val="CommentReference"/>
+        </w:rPr>
+        <w:commentReference w:id="0"/>
+      </w:r>
+      <w:r>
+        <w:rPr>
+          <w:rFonts w:ascii="Georgia" w:eastAsia="Times New Roman" w:hAnsi="Georgia" w:cs="Times New Roman"/>
+          <w:sz w:val="32"/>
+          <w:szCs w:val="32"/>
+        </w:rPr>
+        <w:t xml:space="preserve"> slam algorithms do not search the image for key-points but instead use the image intensities to estimate the location and surroundings. This does mean that they use more information </w:t>
+      </w:r>
       <w:r>
         <w:rPr>
           <w:rFonts w:ascii="Georgia" w:eastAsia="Times New Roman" w:hAnsi="Georgia" w:cs="Times New Roman"/>
@@ -594,7 +351,7 @@
           <w:szCs w:val="32"/>
         </w:rPr>
         <w:lastRenderedPageBreak/>
-        <w:t xml:space="preserve">Direct slam algorithms do not search the image for key-points but instead use the image intensities to estimate the location and surroundings. This does mean that they use more information from the images and thus tend to be </w:t>
+        <w:t xml:space="preserve">from the images and thus tend to be </w:t>
       </w:r>
       <w:proofErr w:type="spellStart"/>
       <w:r>
@@ -668,7 +425,7 @@
                     </pic:cNvPicPr>
                   </pic:nvPicPr>
                   <pic:blipFill>
-                    <a:blip r:embed="rId11">
+                    <a:blip r:embed="rId8">
                       <a:extLst>
                         <a:ext uri="{28A0092B-C50C-407E-A947-70E740481C1C}">
                           <a14:useLocalDpi xmlns:a14="http://schemas.microsoft.com/office/drawing/2010/main" val="0"/>
@@ -753,7 +510,61 @@
           <w:sz w:val="32"/>
           <w:szCs w:val="32"/>
         </w:rPr>
-        <w:t xml:space="preserve"> data, such as stereo images (two images taken with </w:t>
+        <w:t xml:space="preserve"> data, such as stereo images (two images taken with two </w:t>
+      </w:r>
+      <w:proofErr w:type="gramStart"/>
+      <w:r>
+        <w:rPr>
+          <w:rFonts w:ascii="Georgia" w:eastAsia="Times New Roman" w:hAnsi="Georgia" w:cs="Times New Roman"/>
+          <w:sz w:val="32"/>
+          <w:szCs w:val="32"/>
+        </w:rPr>
+        <w:t>camera's</w:t>
+      </w:r>
+      <w:proofErr w:type="gramEnd"/>
+      <w:r>
+        <w:rPr>
+          <w:rFonts w:ascii="Georgia" w:eastAsia="Times New Roman" w:hAnsi="Georgia" w:cs="Times New Roman"/>
+          <w:sz w:val="32"/>
+          <w:szCs w:val="32"/>
+        </w:rPr>
+        <w:t xml:space="preserve"> at the same time instance) or </w:t>
+      </w:r>
+      <w:proofErr w:type="spellStart"/>
+      <w:r>
+        <w:rPr>
+          <w:rFonts w:ascii="Georgia" w:eastAsia="Times New Roman" w:hAnsi="Georgia" w:cs="Times New Roman"/>
+          <w:sz w:val="32"/>
+          <w:szCs w:val="32"/>
+        </w:rPr>
+        <w:t>rgb</w:t>
+      </w:r>
+      <w:proofErr w:type="spellEnd"/>
+      <w:r>
+        <w:rPr>
+          <w:rFonts w:ascii="Georgia" w:eastAsia="Times New Roman" w:hAnsi="Georgia" w:cs="Times New Roman"/>
+          <w:sz w:val="32"/>
+          <w:szCs w:val="32"/>
+        </w:rPr>
+        <w:t>-d images (</w:t>
+      </w:r>
+      <w:proofErr w:type="spellStart"/>
+      <w:r>
+        <w:rPr>
+          <w:rFonts w:ascii="Georgia" w:eastAsia="Times New Roman" w:hAnsi="Georgia" w:cs="Times New Roman"/>
+          <w:sz w:val="32"/>
+          <w:szCs w:val="32"/>
+        </w:rPr>
+        <w:t>rgb</w:t>
+      </w:r>
+      <w:proofErr w:type="spellEnd"/>
+      <w:r>
+        <w:rPr>
+          <w:rFonts w:ascii="Georgia" w:eastAsia="Times New Roman" w:hAnsi="Georgia" w:cs="Times New Roman"/>
+          <w:sz w:val="32"/>
+          <w:szCs w:val="32"/>
+        </w:rPr>
+        <w:t xml:space="preserve"> with depth information). Each slam algorithm has its own characteristics and pro's and con's. Here I will discuss two </w:t>
       </w:r>
       <w:r>
         <w:rPr>
@@ -762,61 +573,7 @@
           <w:szCs w:val="32"/>
         </w:rPr>
         <w:lastRenderedPageBreak/>
-        <w:t xml:space="preserve">two </w:t>
-      </w:r>
-      <w:proofErr w:type="gramStart"/>
-      <w:r>
-        <w:rPr>
-          <w:rFonts w:ascii="Georgia" w:eastAsia="Times New Roman" w:hAnsi="Georgia" w:cs="Times New Roman"/>
-          <w:sz w:val="32"/>
-          <w:szCs w:val="32"/>
-        </w:rPr>
-        <w:t>camera's</w:t>
-      </w:r>
-      <w:proofErr w:type="gramEnd"/>
-      <w:r>
-        <w:rPr>
-          <w:rFonts w:ascii="Georgia" w:eastAsia="Times New Roman" w:hAnsi="Georgia" w:cs="Times New Roman"/>
-          <w:sz w:val="32"/>
-          <w:szCs w:val="32"/>
-        </w:rPr>
-        <w:t xml:space="preserve"> at the same time instance) or </w:t>
-      </w:r>
-      <w:proofErr w:type="spellStart"/>
-      <w:r>
-        <w:rPr>
-          <w:rFonts w:ascii="Georgia" w:eastAsia="Times New Roman" w:hAnsi="Georgia" w:cs="Times New Roman"/>
-          <w:sz w:val="32"/>
-          <w:szCs w:val="32"/>
-        </w:rPr>
-        <w:t>rgb</w:t>
-      </w:r>
-      <w:proofErr w:type="spellEnd"/>
-      <w:r>
-        <w:rPr>
-          <w:rFonts w:ascii="Georgia" w:eastAsia="Times New Roman" w:hAnsi="Georgia" w:cs="Times New Roman"/>
-          <w:sz w:val="32"/>
-          <w:szCs w:val="32"/>
-        </w:rPr>
-        <w:t>-d images (</w:t>
-      </w:r>
-      <w:proofErr w:type="spellStart"/>
-      <w:r>
-        <w:rPr>
-          <w:rFonts w:ascii="Georgia" w:eastAsia="Times New Roman" w:hAnsi="Georgia" w:cs="Times New Roman"/>
-          <w:sz w:val="32"/>
-          <w:szCs w:val="32"/>
-        </w:rPr>
-        <w:t>rgb</w:t>
-      </w:r>
-      <w:proofErr w:type="spellEnd"/>
-      <w:r>
-        <w:rPr>
-          <w:rFonts w:ascii="Georgia" w:eastAsia="Times New Roman" w:hAnsi="Georgia" w:cs="Times New Roman"/>
-          <w:sz w:val="32"/>
-          <w:szCs w:val="32"/>
-        </w:rPr>
-        <w:t xml:space="preserve"> with depth information). Each slam algorithm has its own characteristics and pro's and con's. Here I will discuss two popular slam algorithms: LSD-slam and ORB-</w:t>
+        <w:t>popular slam algorithms: LSD-slam and ORB-</w:t>
       </w:r>
       <w:proofErr w:type="gramStart"/>
       <w:r>
@@ -882,7 +639,7 @@
         </w:rPr>
         <w:t xml:space="preserve">based on paper: </w:t>
       </w:r>
-      <w:hyperlink r:id="rId12" w:tgtFrame="_blank" w:history="1">
+      <w:hyperlink r:id="rId9" w:tgtFrame="_blank" w:history="1">
         <w:r>
           <w:rPr>
             <w:rFonts w:ascii="Georgia" w:eastAsia="Times New Roman" w:hAnsi="Georgia" w:cs="Times New Roman"/>
@@ -968,7 +725,7 @@
                     </pic:cNvPicPr>
                   </pic:nvPicPr>
                   <pic:blipFill>
-                    <a:blip r:embed="rId13">
+                    <a:blip r:embed="rId10">
                       <a:extLst>
                         <a:ext uri="{28A0092B-C50C-407E-A947-70E740481C1C}">
                           <a14:useLocalDpi xmlns:a14="http://schemas.microsoft.com/office/drawing/2010/main" val="0"/>
@@ -1045,6 +802,8 @@
         </w:rPr>
         <w:t>The tracking part takes the new image and tries to estimate the current camera pose with respect to the current key-frame pose by minimizing the variance-normalized photometric error (for exact formulas, refer to the paper). It uses the previous image pose as initialization.</w:t>
       </w:r>
+      <w:bookmarkStart w:id="1" w:name="_GoBack"/>
+      <w:bookmarkEnd w:id="1"/>
     </w:p>
     <w:p>
       <w:pPr>
@@ -1137,7 +896,7 @@
         </w:rPr>
         <w:t xml:space="preserve">If the image is to become a new key-frame, a depth-map of this key-frame needs to be initialized, this is done by projected points from the previous key-frame onto the new key-frame. Then one iteration of spatial regularization and outlier removal is done. (For more information on this, see section 2.3 of </w:t>
       </w:r>
-      <w:hyperlink r:id="rId14" w:tgtFrame="_blank" w:history="1">
+      <w:hyperlink r:id="rId11" w:tgtFrame="_blank" w:history="1">
         <w:r>
           <w:rPr>
             <w:rFonts w:ascii="Georgia" w:eastAsia="Times New Roman" w:hAnsi="Georgia" w:cs="Times New Roman"/>
@@ -5130,8 +4889,6 @@
         </w:rPr>
         <w:br/>
       </w:r>
-      <w:bookmarkStart w:id="0" w:name="_GoBack"/>
-      <w:bookmarkEnd w:id="0"/>
       <w:r>
         <w:rPr>
           <w:rFonts w:ascii="&amp;quot" w:eastAsia="Times New Roman" w:hAnsi="&amp;quot" w:cs="Courier New"/>
@@ -5570,7 +5327,7 @@
         </w:rPr>
         <w:t xml:space="preserve">based on: </w:t>
       </w:r>
-      <w:hyperlink r:id="rId15" w:tgtFrame="_blank" w:history="1">
+      <w:hyperlink r:id="rId12" w:tgtFrame="_blank" w:history="1">
         <w:r>
           <w:rPr>
             <w:rFonts w:ascii="Georgia" w:eastAsia="Times New Roman" w:hAnsi="Georgia" w:cs="Times New Roman"/>
@@ -5590,7 +5347,7 @@
         </w:rPr>
         <w:t xml:space="preserve"> and </w:t>
       </w:r>
-      <w:hyperlink r:id="rId16" w:tgtFrame="_blank" w:history="1">
+      <w:hyperlink r:id="rId13" w:tgtFrame="_blank" w:history="1">
         <w:r>
           <w:rPr>
             <w:rFonts w:ascii="Georgia" w:eastAsia="Times New Roman" w:hAnsi="Georgia" w:cs="Times New Roman"/>
@@ -11990,6 +11747,39 @@
     </w:sectPr>
   </w:body>
 </w:document>
+</file>
+
+<file path=word/comments.xml><?xml version="1.0" encoding="utf-8"?>
+<w:comments xmlns:wpc="http://schemas.microsoft.com/office/word/2010/wordprocessingCanvas" xmlns:cx="http://schemas.microsoft.com/office/drawing/2014/chartex" xmlns:cx1="http://schemas.microsoft.com/office/drawing/2015/9/8/chartex" xmlns:cx2="http://schemas.microsoft.com/office/drawing/2015/10/21/chartex" xmlns:cx3="http://schemas.microsoft.com/office/drawing/2016/5/9/chartex" xmlns:cx4="http://schemas.microsoft.com/office/drawing/2016/5/10/chartex" xmlns:cx5="http://schemas.microsoft.com/office/drawing/2016/5/11/chartex" xmlns:cx6="http://schemas.microsoft.com/office/drawing/2016/5/12/chartex" xmlns:cx7="http://schemas.microsoft.com/office/drawing/2016/5/13/chartex" xmlns:cx8="http://schemas.microsoft.com/office/drawing/2016/5/14/chartex" xmlns:mc="http://schemas.openxmlformats.org/markup-compatibility/2006" xmlns:aink="http://schemas.microsoft.com/office/drawing/2016/ink" xmlns:am3d="http://schemas.microsoft.com/office/drawing/2017/model3d" xmlns:o="urn:schemas-microsoft-com:office:office" xmlns:r="http://schemas.openxmlformats.org/officeDocument/2006/relationships" xmlns:m="http://schemas.openxmlformats.org/officeDocument/2006/math" xmlns:v="urn:schemas-microsoft-com:vml" xmlns:wp14="http://schemas.microsoft.com/office/word/2010/wordprocessingDrawing" xmlns:wp="http://schemas.openxmlformats.org/drawingml/2006/wordprocessingDrawing" xmlns:w10="urn:schemas-microsoft-com:office:word" xmlns:w="http://schemas.openxmlformats.org/wordprocessingml/2006/main" xmlns:w14="http://schemas.microsoft.com/office/word/2010/wordml" xmlns:w15="http://schemas.microsoft.com/office/word/2012/wordml" xmlns:w16cid="http://schemas.microsoft.com/office/word/2016/wordml/cid" xmlns:w16se="http://schemas.microsoft.com/office/word/2015/wordml/symex" xmlns:wpg="http://schemas.microsoft.com/office/word/2010/wordprocessingGroup" xmlns:wpi="http://schemas.microsoft.com/office/word/2010/wordprocessingInk" xmlns:wne="http://schemas.microsoft.com/office/word/2006/wordml" xmlns:wps="http://schemas.microsoft.com/office/word/2010/wordprocessingShape" mc:Ignorable="w14 w15 w16se w16cid wp14">
+  <w:comment w:id="0" w:author="Leo Winiecki" w:date="2018-08-31T21:27:00Z" w:initials="LW">
+    <w:p>
+      <w:pPr>
+        <w:pStyle w:val="CommentText"/>
+      </w:pPr>
+      <w:r>
+        <w:rPr>
+          <w:rStyle w:val="CommentReference"/>
+        </w:rPr>
+        <w:annotationRef/>
+      </w:r>
+      <w:r>
+        <w:t>We want to use direct</w:t>
+      </w:r>
+    </w:p>
+  </w:comment>
+</w:comments>
+</file>
+
+<file path=word/commentsExtended.xml><?xml version="1.0" encoding="utf-8"?>
+<w15:commentsEx xmlns:wpc="http://schemas.microsoft.com/office/word/2010/wordprocessingCanvas" xmlns:cx="http://schemas.microsoft.com/office/drawing/2014/chartex" xmlns:cx1="http://schemas.microsoft.com/office/drawing/2015/9/8/chartex" xmlns:cx2="http://schemas.microsoft.com/office/drawing/2015/10/21/chartex" xmlns:cx3="http://schemas.microsoft.com/office/drawing/2016/5/9/chartex" xmlns:cx4="http://schemas.microsoft.com/office/drawing/2016/5/10/chartex" xmlns:cx5="http://schemas.microsoft.com/office/drawing/2016/5/11/chartex" xmlns:cx6="http://schemas.microsoft.com/office/drawing/2016/5/12/chartex" xmlns:cx7="http://schemas.microsoft.com/office/drawing/2016/5/13/chartex" xmlns:cx8="http://schemas.microsoft.com/office/drawing/2016/5/14/chartex" xmlns:mc="http://schemas.openxmlformats.org/markup-compatibility/2006" xmlns:aink="http://schemas.microsoft.com/office/drawing/2016/ink" xmlns:am3d="http://schemas.microsoft.com/office/drawing/2017/model3d" xmlns:o="urn:schemas-microsoft-com:office:office" xmlns:r="http://schemas.openxmlformats.org/officeDocument/2006/relationships" xmlns:m="http://schemas.openxmlformats.org/officeDocument/2006/math" xmlns:v="urn:schemas-microsoft-com:vml" xmlns:wp14="http://schemas.microsoft.com/office/word/2010/wordprocessingDrawing" xmlns:wp="http://schemas.openxmlformats.org/drawingml/2006/wordprocessingDrawing" xmlns:w10="urn:schemas-microsoft-com:office:word" xmlns:w="http://schemas.openxmlformats.org/wordprocessingml/2006/main" xmlns:w14="http://schemas.microsoft.com/office/word/2010/wordml" xmlns:w15="http://schemas.microsoft.com/office/word/2012/wordml" xmlns:w16cid="http://schemas.microsoft.com/office/word/2016/wordml/cid" xmlns:w16se="http://schemas.microsoft.com/office/word/2015/wordml/symex" xmlns:wpg="http://schemas.microsoft.com/office/word/2010/wordprocessingGroup" xmlns:wpi="http://schemas.microsoft.com/office/word/2010/wordprocessingInk" xmlns:wne="http://schemas.microsoft.com/office/word/2006/wordml" xmlns:wps="http://schemas.microsoft.com/office/word/2010/wordprocessingShape" mc:Ignorable="w14 w15 w16se w16cid wp14">
+  <w15:commentEx w15:paraId="257DADB4" w15:done="0"/>
+</w15:commentsEx>
+</file>
+
+<file path=word/commentsIds.xml><?xml version="1.0" encoding="utf-8"?>
+<w16cid:commentsIds xmlns:wpc="http://schemas.microsoft.com/office/word/2010/wordprocessingCanvas" xmlns:cx="http://schemas.microsoft.com/office/drawing/2014/chartex" xmlns:cx1="http://schemas.microsoft.com/office/drawing/2015/9/8/chartex" xmlns:cx2="http://schemas.microsoft.com/office/drawing/2015/10/21/chartex" xmlns:cx3="http://schemas.microsoft.com/office/drawing/2016/5/9/chartex" xmlns:cx4="http://schemas.microsoft.com/office/drawing/2016/5/10/chartex" xmlns:cx5="http://schemas.microsoft.com/office/drawing/2016/5/11/chartex" xmlns:cx6="http://schemas.microsoft.com/office/drawing/2016/5/12/chartex" xmlns:cx7="http://schemas.microsoft.com/office/drawing/2016/5/13/chartex" xmlns:cx8="http://schemas.microsoft.com/office/drawing/2016/5/14/chartex" xmlns:mc="http://schemas.openxmlformats.org/markup-compatibility/2006" xmlns:aink="http://schemas.microsoft.com/office/drawing/2016/ink" xmlns:am3d="http://schemas.microsoft.com/office/drawing/2017/model3d" xmlns:o="urn:schemas-microsoft-com:office:office" xmlns:r="http://schemas.openxmlformats.org/officeDocument/2006/relationships" xmlns:m="http://schemas.openxmlformats.org/officeDocument/2006/math" xmlns:v="urn:schemas-microsoft-com:vml" xmlns:wp14="http://schemas.microsoft.com/office/word/2010/wordprocessingDrawing" xmlns:wp="http://schemas.openxmlformats.org/drawingml/2006/wordprocessingDrawing" xmlns:w10="urn:schemas-microsoft-com:office:word" xmlns:w="http://schemas.openxmlformats.org/wordprocessingml/2006/main" xmlns:w14="http://schemas.microsoft.com/office/word/2010/wordml" xmlns:w15="http://schemas.microsoft.com/office/word/2012/wordml" xmlns:w16cid="http://schemas.microsoft.com/office/word/2016/wordml/cid" xmlns:w16se="http://schemas.microsoft.com/office/word/2015/wordml/symex" xmlns:wpg="http://schemas.microsoft.com/office/word/2010/wordprocessingGroup" xmlns:wpi="http://schemas.microsoft.com/office/word/2010/wordprocessingInk" xmlns:wne="http://schemas.microsoft.com/office/word/2006/wordml" xmlns:wps="http://schemas.microsoft.com/office/word/2010/wordprocessingShape" mc:Ignorable="w14 w15 w16se w16cid wp14">
+  <w16cid:commentId w16cid:paraId="257DADB4" w16cid:durableId="1F343130"/>
+</w16cid:commentsIds>
 </file>
 
 <file path=word/numbering.xml><?xml version="1.0" encoding="utf-8"?>
@@ -12299,6 +12089,14 @@
     <w:abstractNumId w:val="0"/>
   </w:num>
 </w:numbering>
+</file>
+
+<file path=word/people.xml><?xml version="1.0" encoding="utf-8"?>
+<w15:people xmlns:wpc="http://schemas.microsoft.com/office/word/2010/wordprocessingCanvas" xmlns:cx="http://schemas.microsoft.com/office/drawing/2014/chartex" xmlns:cx1="http://schemas.microsoft.com/office/drawing/2015/9/8/chartex" xmlns:cx2="http://schemas.microsoft.com/office/drawing/2015/10/21/chartex" xmlns:cx3="http://schemas.microsoft.com/office/drawing/2016/5/9/chartex" xmlns:cx4="http://schemas.microsoft.com/office/drawing/2016/5/10/chartex" xmlns:cx5="http://schemas.microsoft.com/office/drawing/2016/5/11/chartex" xmlns:cx6="http://schemas.microsoft.com/office/drawing/2016/5/12/chartex" xmlns:cx7="http://schemas.microsoft.com/office/drawing/2016/5/13/chartex" xmlns:cx8="http://schemas.microsoft.com/office/drawing/2016/5/14/chartex" xmlns:mc="http://schemas.openxmlformats.org/markup-compatibility/2006" xmlns:aink="http://schemas.microsoft.com/office/drawing/2016/ink" xmlns:am3d="http://schemas.microsoft.com/office/drawing/2017/model3d" xmlns:o="urn:schemas-microsoft-com:office:office" xmlns:r="http://schemas.openxmlformats.org/officeDocument/2006/relationships" xmlns:m="http://schemas.openxmlformats.org/officeDocument/2006/math" xmlns:v="urn:schemas-microsoft-com:vml" xmlns:wp14="http://schemas.microsoft.com/office/word/2010/wordprocessingDrawing" xmlns:wp="http://schemas.openxmlformats.org/drawingml/2006/wordprocessingDrawing" xmlns:w10="urn:schemas-microsoft-com:office:word" xmlns:w="http://schemas.openxmlformats.org/wordprocessingml/2006/main" xmlns:w14="http://schemas.microsoft.com/office/word/2010/wordml" xmlns:w15="http://schemas.microsoft.com/office/word/2012/wordml" xmlns:w16cid="http://schemas.microsoft.com/office/word/2016/wordml/cid" xmlns:w16se="http://schemas.microsoft.com/office/word/2015/wordml/symex" xmlns:wpg="http://schemas.microsoft.com/office/word/2010/wordprocessingGroup" xmlns:wpi="http://schemas.microsoft.com/office/word/2010/wordprocessingInk" xmlns:wne="http://schemas.microsoft.com/office/word/2006/wordml" xmlns:wps="http://schemas.microsoft.com/office/word/2010/wordprocessingShape" mc:Ignorable="w14 w15 w16se w16cid wp14">
+  <w15:person w15:author="Leo Winiecki">
+    <w15:presenceInfo w15:providerId="AD" w15:userId="S-1-5-21-4011597177-2124893216-901571661-1001"/>
+  </w15:person>
+</w15:people>
 </file>
 
 <file path=word/styles.xml><?xml version="1.0" encoding="utf-8"?>
@@ -13018,6 +12816,104 @@
       <w:szCs w:val="24"/>
     </w:rPr>
   </w:style>
+  <w:style w:type="character" w:styleId="CommentReference">
+    <w:name w:val="annotation reference"/>
+    <w:basedOn w:val="DefaultParagraphFont"/>
+    <w:uiPriority w:val="99"/>
+    <w:semiHidden/>
+    <w:unhideWhenUsed/>
+    <w:rsid w:val="00451883"/>
+    <w:rPr>
+      <w:sz w:val="16"/>
+      <w:szCs w:val="16"/>
+    </w:rPr>
+  </w:style>
+  <w:style w:type="paragraph" w:styleId="CommentText">
+    <w:name w:val="annotation text"/>
+    <w:basedOn w:val="Normal"/>
+    <w:link w:val="CommentTextChar"/>
+    <w:uiPriority w:val="99"/>
+    <w:semiHidden/>
+    <w:unhideWhenUsed/>
+    <w:rsid w:val="00451883"/>
+    <w:pPr>
+      <w:spacing w:line="240" w:lineRule="auto"/>
+    </w:pPr>
+    <w:rPr>
+      <w:sz w:val="20"/>
+      <w:szCs w:val="20"/>
+    </w:rPr>
+  </w:style>
+  <w:style w:type="character" w:customStyle="1" w:styleId="CommentTextChar">
+    <w:name w:val="Comment Text Char"/>
+    <w:basedOn w:val="DefaultParagraphFont"/>
+    <w:link w:val="CommentText"/>
+    <w:uiPriority w:val="99"/>
+    <w:semiHidden/>
+    <w:rsid w:val="00451883"/>
+    <w:rPr>
+      <w:sz w:val="20"/>
+      <w:szCs w:val="20"/>
+    </w:rPr>
+  </w:style>
+  <w:style w:type="paragraph" w:styleId="CommentSubject">
+    <w:name w:val="annotation subject"/>
+    <w:basedOn w:val="CommentText"/>
+    <w:next w:val="CommentText"/>
+    <w:link w:val="CommentSubjectChar"/>
+    <w:uiPriority w:val="99"/>
+    <w:semiHidden/>
+    <w:unhideWhenUsed/>
+    <w:rsid w:val="00451883"/>
+    <w:rPr>
+      <w:b/>
+      <w:bCs/>
+    </w:rPr>
+  </w:style>
+  <w:style w:type="character" w:customStyle="1" w:styleId="CommentSubjectChar">
+    <w:name w:val="Comment Subject Char"/>
+    <w:basedOn w:val="CommentTextChar"/>
+    <w:link w:val="CommentSubject"/>
+    <w:uiPriority w:val="99"/>
+    <w:semiHidden/>
+    <w:rsid w:val="00451883"/>
+    <w:rPr>
+      <w:b/>
+      <w:bCs/>
+      <w:sz w:val="20"/>
+      <w:szCs w:val="20"/>
+    </w:rPr>
+  </w:style>
+  <w:style w:type="paragraph" w:styleId="BalloonText">
+    <w:name w:val="Balloon Text"/>
+    <w:basedOn w:val="Normal"/>
+    <w:link w:val="BalloonTextChar"/>
+    <w:uiPriority w:val="99"/>
+    <w:semiHidden/>
+    <w:unhideWhenUsed/>
+    <w:rsid w:val="00451883"/>
+    <w:pPr>
+      <w:spacing w:after="0" w:line="240" w:lineRule="auto"/>
+    </w:pPr>
+    <w:rPr>
+      <w:rFonts w:ascii="Segoe UI" w:hAnsi="Segoe UI" w:cs="Segoe UI"/>
+      <w:sz w:val="18"/>
+      <w:szCs w:val="18"/>
+    </w:rPr>
+  </w:style>
+  <w:style w:type="character" w:customStyle="1" w:styleId="BalloonTextChar">
+    <w:name w:val="Balloon Text Char"/>
+    <w:basedOn w:val="DefaultParagraphFont"/>
+    <w:link w:val="BalloonText"/>
+    <w:uiPriority w:val="99"/>
+    <w:semiHidden/>
+    <w:rsid w:val="00451883"/>
+    <w:rPr>
+      <w:rFonts w:ascii="Segoe UI" w:hAnsi="Segoe UI" w:cs="Segoe UI"/>
+      <w:sz w:val="18"/>
+      <w:szCs w:val="18"/>
+    </w:rPr>
+  </w:style>
 </w:styles>
 </file>
 

</xml_diff>